<commit_message>
updated component sheets based on updated manufacturing/3d printing specifications
</commit_message>
<xml_diff>
--- a/docs/Serpentine Channel.docx
+++ b/docs/Serpentine Channel.docx
@@ -46,107 +46,20 @@
       </w:r>
     </w:p>
     <w:p>
-      <w:pPr>
-        <w:suppressAutoHyphens w:val="0"/>
-        <w:spacing w:after="0" w:line="240" w:lineRule="auto"/>
-        <w:rPr>
-          <w:rFonts w:ascii="Times New Roman" w:eastAsia="Times New Roman" w:hAnsi="Times New Roman" w:cs="Times New Roman"/>
-          <w:sz w:val="24"/>
-          <w:szCs w:val="24"/>
-        </w:rPr>
-      </w:pPr>
-      <w:r>
-        <w:rPr>
-          <w:rFonts w:ascii="Times New Roman" w:eastAsia="Times New Roman" w:hAnsi="Times New Roman" w:cs="Times New Roman"/>
-          <w:sz w:val="24"/>
-          <w:szCs w:val="24"/>
-        </w:rPr>
-        <w:fldChar w:fldCharType="begin"/>
-      </w:r>
-      <w:r>
-        <w:rPr>
-          <w:rFonts w:ascii="Times New Roman" w:eastAsia="Times New Roman" w:hAnsi="Times New Roman" w:cs="Times New Roman"/>
-          <w:sz w:val="24"/>
-          <w:szCs w:val="24"/>
-        </w:rPr>
-        <w:instrText xml:space="preserve"> INCLUDEPICTURE "https://www.researchgate.net/profile/Karthikeyan-K-K/publication/327887791/figure/fig2/AS:771902943526913@1561047411337/Serpentine-channel-micromixer_Q640.jpg" \* MERGEFORMATINET </w:instrText>
-      </w:r>
-      <w:r>
-        <w:rPr>
-          <w:rFonts w:ascii="Times New Roman" w:eastAsia="Times New Roman" w:hAnsi="Times New Roman" w:cs="Times New Roman"/>
-          <w:sz w:val="24"/>
-          <w:szCs w:val="24"/>
-        </w:rPr>
-        <w:fldChar w:fldCharType="separate"/>
-      </w:r>
-      <w:r>
-        <w:rPr>
-          <w:rFonts w:ascii="Times New Roman" w:eastAsia="Times New Roman" w:hAnsi="Times New Roman" w:cs="Times New Roman"/>
-          <w:noProof/>
-          <w:sz w:val="24"/>
-          <w:szCs w:val="24"/>
-        </w:rPr>
-        <w:drawing>
-          <wp:inline distT="0" distB="0" distL="0" distR="0" wp14:anchorId="51366A7A" wp14:editId="4F33D692">
-            <wp:extent cx="1655064" cy="1655064"/>
-            <wp:effectExtent l="0" t="0" r="0" b="0"/>
-            <wp:docPr id="2" name="Picture 2" descr="Serpentine channel micromixer. | Download Scientific Diagram"/>
-            <wp:cNvGraphicFramePr>
-              <a:graphicFrameLocks xmlns:a="http://schemas.openxmlformats.org/drawingml/2006/main" noChangeAspect="1"/>
-            </wp:cNvGraphicFramePr>
-            <a:graphic xmlns:a="http://schemas.openxmlformats.org/drawingml/2006/main">
-              <a:graphicData uri="http://schemas.openxmlformats.org/drawingml/2006/picture">
-                <pic:pic xmlns:pic="http://schemas.openxmlformats.org/drawingml/2006/picture">
-                  <pic:nvPicPr>
-                    <pic:cNvPr id="0" name="Picture 1" descr="Serpentine channel micromixer. | Download Scientific Diagram"/>
-                    <pic:cNvPicPr>
-                      <a:picLocks noChangeAspect="1" noChangeArrowheads="1"/>
-                    </pic:cNvPicPr>
-                  </pic:nvPicPr>
-                  <pic:blipFill>
-                    <a:blip r:embed="rId6" cstate="print">
-                      <a:extLst>
-                        <a:ext uri="{28A0092B-C50C-407E-A947-70E740481C1C}">
-                          <a14:useLocalDpi xmlns:a14="http://schemas.microsoft.com/office/drawing/2010/main" val="0"/>
-                        </a:ext>
-                      </a:extLst>
-                    </a:blip>
-                    <a:srcRect/>
-                    <a:stretch>
-                      <a:fillRect/>
-                    </a:stretch>
-                  </pic:blipFill>
-                  <pic:spPr bwMode="auto">
-                    <a:xfrm>
-                      <a:off x="0" y="0"/>
-                      <a:ext cx="1658104" cy="1658104"/>
-                    </a:xfrm>
-                    <a:prstGeom prst="rect">
-                      <a:avLst/>
-                    </a:prstGeom>
-                    <a:noFill/>
-                    <a:ln>
-                      <a:noFill/>
-                    </a:ln>
-                  </pic:spPr>
-                </pic:pic>
-              </a:graphicData>
-            </a:graphic>
-          </wp:inline>
-        </w:drawing>
-      </w:r>
-      <w:r>
-        <w:rPr>
-          <w:rFonts w:ascii="Times New Roman" w:eastAsia="Times New Roman" w:hAnsi="Times New Roman" w:cs="Times New Roman"/>
-          <w:sz w:val="24"/>
-          <w:szCs w:val="24"/>
-        </w:rPr>
-        <w:fldChar w:fldCharType="end"/>
-      </w:r>
-    </w:p>
-    <w:p>
-      <w:r>
-        <w:t>Channel that doubles back on itself, composed of alternating straight sections and curved sections.</w:t>
+      <w:r>
+        <w:t xml:space="preserve">Channel that doubles back on itself, composed of alternating </w:t>
+      </w:r>
+      <w:r>
+        <w:t xml:space="preserve">long </w:t>
+      </w:r>
+      <w:r>
+        <w:t xml:space="preserve">straight sections and </w:t>
+      </w:r>
+      <w:r>
+        <w:t>shorter straight sections (intersects are 90 deg angles)</w:t>
+      </w:r>
+      <w:r>
+        <w:t>.</w:t>
       </w:r>
     </w:p>
     <w:p/>
@@ -170,18 +83,7 @@
           <w:sz w:val="24"/>
           <w:szCs w:val="24"/>
         </w:rPr>
-        <w:t>C</w:t>
-      </w:r>
-      <w:r>
-        <w:rPr>
-          <w:b/>
-          <w:bCs/>
-          <w:i/>
-          <w:iCs/>
-          <w:sz w:val="24"/>
-          <w:szCs w:val="24"/>
-        </w:rPr>
-        <w:t>omponent Specs</w:t>
+        <w:t>Component Specs</w:t>
       </w:r>
     </w:p>
     <w:p>
@@ -275,7 +177,7 @@
                     <pic:cNvPicPr/>
                   </pic:nvPicPr>
                   <pic:blipFill>
-                    <a:blip r:embed="rId7">
+                    <a:blip r:embed="rId6">
                       <a:extLst>
                         <a:ext uri="{28A0092B-C50C-407E-A947-70E740481C1C}">
                           <a14:useLocalDpi xmlns:a14="http://schemas.microsoft.com/office/drawing/2010/main" val="0"/>
@@ -325,10 +227,10 @@
         <w:fldChar w:fldCharType="end"/>
       </w:r>
       <w:r>
-        <w:t xml:space="preserve">: Example </w:t>
-      </w:r>
-      <w:r>
-        <w:t>mixer diagram</w:t>
+        <w:t>:</w:t>
+      </w:r>
+      <w:r>
+        <w:t xml:space="preserve"> Example mixer diagram</w:t>
       </w:r>
     </w:p>
     <w:p>
@@ -433,9 +335,78 @@
           <w:sz w:val="24"/>
           <w:szCs w:val="24"/>
         </w:rPr>
-        <w:t>Component Verilog-AMS parameter</w:t>
-      </w:r>
-      <w:r>
+        <w:t>Component Verilog-AMS parameters</w:t>
+      </w:r>
+    </w:p>
+    <w:p>
+      <w:r>
+        <w:t xml:space="preserve">Channel cross section </w:t>
+      </w:r>
+      <w:r>
+        <w:t>(w | width, h | height)</w:t>
+      </w:r>
+      <w:r>
+        <w:t xml:space="preserve"> </w:t>
+      </w:r>
+    </w:p>
+    <w:p>
+      <w:r>
+        <w:t>Serpentine footprint (L | footprint length, W | footprint width, n | number of bends)</w:t>
+      </w:r>
+    </w:p>
+    <w:p>
+      <w:pPr>
+        <w:rPr>
+          <w:b/>
+          <w:bCs/>
+          <w:u w:val="single"/>
+        </w:rPr>
+      </w:pPr>
+      <w:r>
+        <w:rPr>
+          <w:b/>
+          <w:bCs/>
+          <w:u w:val="single"/>
+        </w:rPr>
+        <w:t>ASSUMPTIONS:</w:t>
+      </w:r>
+    </w:p>
+    <w:p>
+      <w:r>
+        <w:t>Longer</w:t>
+      </w:r>
+      <w:r>
+        <w:t xml:space="preserve"> channel</w:t>
+      </w:r>
+      <w:r>
+        <w:t xml:space="preserve"> segments</w:t>
+      </w:r>
+      <w:r>
+        <w:t xml:space="preserve"> flow along the footprint length (L)</w:t>
+      </w:r>
+    </w:p>
+    <w:p>
+      <w:r>
+        <w:t>Longer channel segments are evenly spaced out</w:t>
+      </w:r>
+    </w:p>
+    <w:p>
+      <w:r>
+        <w:t xml:space="preserve">The number of channels is equal to </w:t>
+      </w:r>
+      <w:r>
+        <w:t>the number of bends</w:t>
+      </w:r>
+    </w:p>
+    <w:p>
+      <w:r>
+        <w:lastRenderedPageBreak/>
+        <w:t>In/out ports are at opposite corners of the footprint, one port will be at a long channel, one port will be at a short channel</w:t>
+      </w:r>
+    </w:p>
+    <w:p/>
+    <w:p>
+      <w:pPr>
         <w:rPr>
           <w:b/>
           <w:bCs/>
@@ -444,72 +415,8 @@
           <w:sz w:val="24"/>
           <w:szCs w:val="24"/>
         </w:rPr>
-        <w:t>s</w:t>
-      </w:r>
-    </w:p>
-    <w:p>
-      <w:r>
-        <w:t xml:space="preserve">Channel cross section </w:t>
-      </w:r>
-      <w:r>
-        <w:t>(</w:t>
-      </w:r>
-      <w:r>
-        <w:t>w | width, h | height)</w:t>
-      </w:r>
-      <w:r>
-        <w:t xml:space="preserve"> OR </w:t>
-      </w:r>
-      <w:r>
-        <w:t>(r | radius)</w:t>
-      </w:r>
-    </w:p>
-    <w:p>
-      <w:r>
-        <w:t>Serpentine footprint (L | footprint length, W | footprint width, n | number of bends)</w:t>
-      </w:r>
-    </w:p>
-    <w:p>
-      <w:pPr>
-        <w:rPr>
-          <w:b/>
-          <w:bCs/>
-          <w:u w:val="single"/>
-        </w:rPr>
-      </w:pPr>
-      <w:r>
-        <w:rPr>
-          <w:b/>
-          <w:bCs/>
-          <w:u w:val="single"/>
-        </w:rPr>
-        <w:lastRenderedPageBreak/>
-        <w:t>ASSUMPTIONS:</w:t>
-      </w:r>
-    </w:p>
-    <w:p>
-      <w:r>
-        <w:t>Straight channels flow along the footprint length (L)</w:t>
-      </w:r>
-    </w:p>
-    <w:p>
-      <w:r>
-        <w:t>Curved sections have an arc length of 180 deg</w:t>
-      </w:r>
-    </w:p>
-    <w:p>
-      <w:r>
-        <w:t>Channels and curved sections are evenly spaced out</w:t>
-      </w:r>
-    </w:p>
-    <w:p>
-      <w:r>
-        <w:t>The number of channels is equal to one more than the number of bends</w:t>
-      </w:r>
-    </w:p>
-    <w:p/>
-    <w:p>
-      <w:pPr>
+      </w:pPr>
+      <w:r>
         <w:rPr>
           <w:b/>
           <w:bCs/>
@@ -518,8 +425,78 @@
           <w:sz w:val="24"/>
           <w:szCs w:val="24"/>
         </w:rPr>
-      </w:pPr>
-      <w:r>
+        <w:t>Virtuoso Description</w:t>
+      </w:r>
+    </w:p>
+    <w:p>
+      <w:pPr>
+        <w:rPr>
+          <w:sz w:val="24"/>
+          <w:szCs w:val="24"/>
+        </w:rPr>
+      </w:pPr>
+      <w:r>
+        <w:rPr>
+          <w:sz w:val="24"/>
+          <w:szCs w:val="24"/>
+        </w:rPr>
+        <w:t xml:space="preserve"> </w:t>
+      </w:r>
+    </w:p>
+    <w:p>
+      <w:pPr>
+        <w:rPr>
+          <w:b/>
+          <w:bCs/>
+          <w:sz w:val="24"/>
+          <w:szCs w:val="24"/>
+        </w:rPr>
+      </w:pPr>
+      <w:proofErr w:type="spellStart"/>
+      <w:r>
+        <w:rPr>
+          <w:b/>
+          <w:bCs/>
+          <w:sz w:val="24"/>
+          <w:szCs w:val="24"/>
+        </w:rPr>
+        <w:t>OpenSCAD</w:t>
+      </w:r>
+      <w:proofErr w:type="spellEnd"/>
+      <w:r>
+        <w:rPr>
+          <w:b/>
+          <w:bCs/>
+          <w:sz w:val="24"/>
+          <w:szCs w:val="24"/>
+        </w:rPr>
+        <w:t xml:space="preserve"> Description</w:t>
+      </w:r>
+    </w:p>
+    <w:p>
+      <w:pPr>
+        <w:rPr>
+          <w:sz w:val="24"/>
+          <w:szCs w:val="24"/>
+        </w:rPr>
+      </w:pPr>
+      <w:r>
+        <w:rPr>
+          <w:sz w:val="24"/>
+          <w:szCs w:val="24"/>
+        </w:rPr>
+        <w:t xml:space="preserve">Information such as API and other important information that is useful for the </w:t>
+      </w:r>
+      <w:r>
+        <w:rPr>
+          <w:sz w:val="24"/>
+          <w:szCs w:val="24"/>
+        </w:rPr>
+        <w:t>user or an engineer trying to implement the module</w:t>
+      </w:r>
+    </w:p>
+    <w:p>
+      <w:pPr>
         <w:rPr>
           <w:b/>
           <w:bCs/>
@@ -528,78 +505,8 @@
           <w:sz w:val="24"/>
           <w:szCs w:val="24"/>
         </w:rPr>
-        <w:t>Virtuoso Description</w:t>
-      </w:r>
-    </w:p>
-    <w:p>
-      <w:pPr>
-        <w:rPr>
-          <w:sz w:val="24"/>
-          <w:szCs w:val="24"/>
-        </w:rPr>
-      </w:pPr>
-      <w:r>
-        <w:rPr>
-          <w:sz w:val="24"/>
-          <w:szCs w:val="24"/>
-        </w:rPr>
-        <w:t xml:space="preserve"> </w:t>
-      </w:r>
-    </w:p>
-    <w:p>
-      <w:pPr>
-        <w:rPr>
-          <w:b/>
-          <w:bCs/>
-          <w:sz w:val="24"/>
-          <w:szCs w:val="24"/>
-        </w:rPr>
-      </w:pPr>
-      <w:proofErr w:type="spellStart"/>
-      <w:r>
-        <w:rPr>
-          <w:b/>
-          <w:bCs/>
-          <w:sz w:val="24"/>
-          <w:szCs w:val="24"/>
-        </w:rPr>
-        <w:t>OpenSCAD</w:t>
-      </w:r>
-      <w:proofErr w:type="spellEnd"/>
-      <w:r>
-        <w:rPr>
-          <w:b/>
-          <w:bCs/>
-          <w:sz w:val="24"/>
-          <w:szCs w:val="24"/>
-        </w:rPr>
-        <w:t xml:space="preserve"> Description</w:t>
-      </w:r>
-    </w:p>
-    <w:p>
-      <w:pPr>
-        <w:rPr>
-          <w:sz w:val="24"/>
-          <w:szCs w:val="24"/>
-        </w:rPr>
-      </w:pPr>
-      <w:r>
-        <w:rPr>
-          <w:sz w:val="24"/>
-          <w:szCs w:val="24"/>
-        </w:rPr>
-        <w:t>Information su</w:t>
-      </w:r>
-      <w:r>
-        <w:rPr>
-          <w:sz w:val="24"/>
-          <w:szCs w:val="24"/>
-        </w:rPr>
-        <w:t>ch as API and other important information that is useful for the user or an engineer trying to implement the module</w:t>
-      </w:r>
-    </w:p>
-    <w:p>
-      <w:pPr>
+      </w:pPr>
+      <w:r>
         <w:rPr>
           <w:b/>
           <w:bCs/>
@@ -608,8 +515,65 @@
           <w:sz w:val="24"/>
           <w:szCs w:val="24"/>
         </w:rPr>
-      </w:pPr>
-      <w:r>
+        <w:t>Manufacturing Description</w:t>
+      </w:r>
+    </w:p>
+    <w:p>
+      <w:pPr>
+        <w:rPr>
+          <w:sz w:val="24"/>
+          <w:szCs w:val="24"/>
+        </w:rPr>
+      </w:pPr>
+      <w:r>
+        <w:rPr>
+          <w:sz w:val="24"/>
+          <w:szCs w:val="24"/>
+        </w:rPr>
+        <w:t xml:space="preserve">This section will contain information of the process that is </w:t>
+      </w:r>
+      <w:proofErr w:type="gramStart"/>
+      <w:r>
+        <w:rPr>
+          <w:sz w:val="24"/>
+          <w:szCs w:val="24"/>
+        </w:rPr>
+        <w:t>need</w:t>
+      </w:r>
+      <w:proofErr w:type="gramEnd"/>
+      <w:r>
+        <w:rPr>
+          <w:sz w:val="24"/>
+          <w:szCs w:val="24"/>
+        </w:rPr>
+        <w:t xml:space="preserve"> to create the component. This will include information on the exposure profile, and how </w:t>
+      </w:r>
+      <w:proofErr w:type="gramStart"/>
+      <w:r>
+        <w:rPr>
+          <w:sz w:val="24"/>
+          <w:szCs w:val="24"/>
+        </w:rPr>
+        <w:t>this changes</w:t>
+      </w:r>
+      <w:proofErr w:type="gramEnd"/>
+      <w:r>
+        <w:rPr>
+          <w:sz w:val="24"/>
+          <w:szCs w:val="24"/>
+        </w:rPr>
+        <w:t xml:space="preserve"> throughout t</w:t>
+      </w:r>
+      <w:r>
+        <w:rPr>
+          <w:sz w:val="24"/>
+          <w:szCs w:val="24"/>
+        </w:rPr>
+        <w:t>he part, and special post processing steps that need to be done.</w:t>
+      </w:r>
+    </w:p>
+    <w:p>
+      <w:pPr>
         <w:rPr>
           <w:b/>
           <w:bCs/>
@@ -618,65 +582,8 @@
           <w:sz w:val="24"/>
           <w:szCs w:val="24"/>
         </w:rPr>
-        <w:t>Manufacturing Description</w:t>
-      </w:r>
-    </w:p>
-    <w:p>
-      <w:pPr>
-        <w:rPr>
-          <w:sz w:val="24"/>
-          <w:szCs w:val="24"/>
-        </w:rPr>
-      </w:pPr>
-      <w:r>
-        <w:rPr>
-          <w:sz w:val="24"/>
-          <w:szCs w:val="24"/>
-        </w:rPr>
-        <w:t xml:space="preserve">This section will contain information of the process that is </w:t>
-      </w:r>
-      <w:proofErr w:type="gramStart"/>
-      <w:r>
-        <w:rPr>
-          <w:sz w:val="24"/>
-          <w:szCs w:val="24"/>
-        </w:rPr>
-        <w:t>need</w:t>
-      </w:r>
-      <w:proofErr w:type="gramEnd"/>
-      <w:r>
-        <w:rPr>
-          <w:sz w:val="24"/>
-          <w:szCs w:val="24"/>
-        </w:rPr>
-        <w:t xml:space="preserve"> to create the component. This will include infor</w:t>
-      </w:r>
-      <w:r>
-        <w:rPr>
-          <w:sz w:val="24"/>
-          <w:szCs w:val="24"/>
-        </w:rPr>
-        <w:t xml:space="preserve">mation on the exposure profile, and how </w:t>
-      </w:r>
-      <w:proofErr w:type="gramStart"/>
-      <w:r>
-        <w:rPr>
-          <w:sz w:val="24"/>
-          <w:szCs w:val="24"/>
-        </w:rPr>
-        <w:t>this changes</w:t>
-      </w:r>
-      <w:proofErr w:type="gramEnd"/>
-      <w:r>
-        <w:rPr>
-          <w:sz w:val="24"/>
-          <w:szCs w:val="24"/>
-        </w:rPr>
-        <w:t xml:space="preserve"> throughout the part, and special post processing steps that need to be done.</w:t>
-      </w:r>
-    </w:p>
-    <w:p>
-      <w:pPr>
+      </w:pPr>
+      <w:r>
         <w:rPr>
           <w:b/>
           <w:bCs/>
@@ -685,16 +592,6 @@
           <w:sz w:val="24"/>
           <w:szCs w:val="24"/>
         </w:rPr>
-      </w:pPr>
-      <w:r>
-        <w:rPr>
-          <w:b/>
-          <w:bCs/>
-          <w:i/>
-          <w:iCs/>
-          <w:sz w:val="24"/>
-          <w:szCs w:val="24"/>
-        </w:rPr>
         <w:t>Component model</w:t>
       </w:r>
     </w:p>
@@ -710,14 +607,7 @@
           <w:sz w:val="24"/>
           <w:szCs w:val="24"/>
         </w:rPr>
-        <w:t>This will be the complete mathematical description of the geometric parameters with the flow properties, and a</w:t>
-      </w:r>
-      <w:r>
-        <w:rPr>
-          <w:sz w:val="24"/>
-          <w:szCs w:val="24"/>
-        </w:rPr>
-        <w:t>ny derivations needed.</w:t>
+        <w:t>This will be the complete mathematical description of the geometric parameters with the flow properties, and any derivations needed.</w:t>
       </w:r>
     </w:p>
     <w:p>
@@ -878,79 +768,6 @@
             </w:rPr>
             <m:t>bend length=</m:t>
           </m:r>
-          <m:d>
-            <m:dPr>
-              <m:ctrlPr>
-                <w:rPr>
-                  <w:rFonts w:ascii="Cambria Math" w:eastAsiaTheme="minorEastAsia" w:hAnsi="Cambria Math"/>
-                  <w:i/>
-                  <w:sz w:val="24"/>
-                  <w:szCs w:val="24"/>
-                </w:rPr>
-              </m:ctrlPr>
-            </m:dPr>
-            <m:e>
-              <m:r>
-                <w:rPr>
-                  <w:rFonts w:ascii="Cambria Math" w:eastAsiaTheme="minorEastAsia" w:hAnsi="Cambria Math"/>
-                  <w:sz w:val="24"/>
-                  <w:szCs w:val="24"/>
-                </w:rPr>
-                <m:t>curve radius</m:t>
-              </m:r>
-            </m:e>
-          </m:d>
-          <m:d>
-            <m:dPr>
-              <m:ctrlPr>
-                <w:rPr>
-                  <w:rFonts w:ascii="Cambria Math" w:eastAsiaTheme="minorEastAsia" w:hAnsi="Cambria Math"/>
-                  <w:i/>
-                  <w:sz w:val="24"/>
-                  <w:szCs w:val="24"/>
-                </w:rPr>
-              </m:ctrlPr>
-            </m:dPr>
-            <m:e>
-              <m:r>
-                <w:rPr>
-                  <w:rFonts w:ascii="Cambria Math" w:eastAsiaTheme="minorEastAsia" w:hAnsi="Cambria Math"/>
-                  <w:sz w:val="24"/>
-                  <w:szCs w:val="24"/>
-                </w:rPr>
-                <m:t>θ</m:t>
-              </m:r>
-            </m:e>
-          </m:d>
-          <m:r>
-            <w:rPr>
-              <w:rFonts w:ascii="Cambria Math" w:eastAsiaTheme="minorEastAsia" w:hAnsi="Cambria Math"/>
-              <w:sz w:val="24"/>
-              <w:szCs w:val="24"/>
-            </w:rPr>
-            <m:t>=(curve radius)π</m:t>
-          </m:r>
-        </m:oMath>
-      </m:oMathPara>
-    </w:p>
-    <w:p>
-      <w:pPr>
-        <w:rPr>
-          <w:rFonts w:eastAsiaTheme="minorEastAsia"/>
-          <w:sz w:val="24"/>
-          <w:szCs w:val="24"/>
-        </w:rPr>
-      </w:pPr>
-      <m:oMathPara>
-        <m:oMath>
-          <m:r>
-            <w:rPr>
-              <w:rFonts w:ascii="Cambria Math" w:eastAsiaTheme="minorEastAsia" w:hAnsi="Cambria Math"/>
-              <w:sz w:val="24"/>
-              <w:szCs w:val="24"/>
-            </w:rPr>
-            <m:t>curve radius=</m:t>
-          </m:r>
           <m:f>
             <m:fPr>
               <m:ctrlPr>
@@ -979,47 +796,7 @@
                   <w:sz w:val="24"/>
                   <w:szCs w:val="24"/>
                 </w:rPr>
-                <m:t># channels</m:t>
-              </m:r>
-            </m:den>
-          </m:f>
-          <m:r>
-            <w:rPr>
-              <w:rFonts w:ascii="Cambria Math" w:eastAsiaTheme="minorEastAsia" w:hAnsi="Cambria Math"/>
-              <w:sz w:val="24"/>
-              <w:szCs w:val="24"/>
-            </w:rPr>
-            <m:t>=</m:t>
-          </m:r>
-          <m:f>
-            <m:fPr>
-              <m:ctrlPr>
-                <w:rPr>
-                  <w:rFonts w:ascii="Cambria Math" w:eastAsiaTheme="minorEastAsia" w:hAnsi="Cambria Math"/>
-                  <w:i/>
-                  <w:sz w:val="24"/>
-                  <w:szCs w:val="24"/>
-                </w:rPr>
-              </m:ctrlPr>
-            </m:fPr>
-            <m:num>
-              <m:r>
-                <w:rPr>
-                  <w:rFonts w:ascii="Cambria Math" w:eastAsiaTheme="minorEastAsia" w:hAnsi="Cambria Math"/>
-                  <w:sz w:val="24"/>
-                  <w:szCs w:val="24"/>
-                </w:rPr>
-                <m:t>W</m:t>
-              </m:r>
-            </m:num>
-            <m:den>
-              <m:r>
-                <w:rPr>
-                  <w:rFonts w:ascii="Cambria Math" w:eastAsiaTheme="minorEastAsia" w:hAnsi="Cambria Math"/>
-                  <w:sz w:val="24"/>
-                  <w:szCs w:val="24"/>
-                </w:rPr>
-                <m:t>n+1</m:t>
+                <m:t># bends</m:t>
               </m:r>
             </m:den>
           </m:f>
@@ -1042,40 +819,8 @@
               <w:sz w:val="24"/>
               <w:szCs w:val="24"/>
             </w:rPr>
-            <m:t>channel length=L-curve radius=L-</m:t>
+            <m:t>channel length=L</m:t>
           </m:r>
-          <m:f>
-            <m:fPr>
-              <m:ctrlPr>
-                <w:rPr>
-                  <w:rFonts w:ascii="Cambria Math" w:eastAsiaTheme="minorEastAsia" w:hAnsi="Cambria Math"/>
-                  <w:i/>
-                  <w:sz w:val="24"/>
-                  <w:szCs w:val="24"/>
-                </w:rPr>
-              </m:ctrlPr>
-            </m:fPr>
-            <m:num>
-              <m:r>
-                <w:rPr>
-                  <w:rFonts w:ascii="Cambria Math" w:eastAsiaTheme="minorEastAsia" w:hAnsi="Cambria Math"/>
-                  <w:sz w:val="24"/>
-                  <w:szCs w:val="24"/>
-                </w:rPr>
-                <m:t>W</m:t>
-              </m:r>
-            </m:num>
-            <m:den>
-              <m:r>
-                <w:rPr>
-                  <w:rFonts w:ascii="Cambria Math" w:eastAsiaTheme="minorEastAsia" w:hAnsi="Cambria Math"/>
-                  <w:sz w:val="24"/>
-                  <w:szCs w:val="24"/>
-                </w:rPr>
-                <m:t>n+1</m:t>
-              </m:r>
-            </m:den>
-          </m:f>
         </m:oMath>
       </m:oMathPara>
     </w:p>
@@ -1096,6 +841,14 @@
               <w:szCs w:val="24"/>
             </w:rPr>
             <m:t>l=</m:t>
+          </m:r>
+          <m:r>
+            <w:rPr>
+              <w:rFonts w:ascii="Cambria Math" w:eastAsiaTheme="minorEastAsia" w:hAnsi="Cambria Math"/>
+              <w:sz w:val="24"/>
+              <w:szCs w:val="24"/>
+            </w:rPr>
+            <m:t>n</m:t>
           </m:r>
           <m:d>
             <m:dPr>
@@ -1115,29 +868,7 @@
                   <w:sz w:val="24"/>
                   <w:szCs w:val="24"/>
                 </w:rPr>
-                <m:t>n+1</m:t>
-              </m:r>
-            </m:e>
-          </m:d>
-          <m:d>
-            <m:dPr>
-              <m:ctrlPr>
-                <w:rPr>
-                  <w:rFonts w:ascii="Cambria Math" w:eastAsiaTheme="minorEastAsia" w:hAnsi="Cambria Math"/>
-                  <w:i/>
-                  <w:sz w:val="24"/>
-                  <w:szCs w:val="24"/>
-                </w:rPr>
-              </m:ctrlPr>
-            </m:dPr>
-            <m:e>
-              <m:r>
-                <w:rPr>
-                  <w:rFonts w:ascii="Cambria Math" w:eastAsiaTheme="minorEastAsia" w:hAnsi="Cambria Math"/>
-                  <w:sz w:val="24"/>
-                  <w:szCs w:val="24"/>
-                </w:rPr>
-                <m:t>L-</m:t>
+                <m:t xml:space="preserve">L+ </m:t>
               </m:r>
               <m:f>
                 <m:fPr>
@@ -1167,7 +898,7 @@
                       <w:sz w:val="24"/>
                       <w:szCs w:val="24"/>
                     </w:rPr>
-                    <m:t>n+1</m:t>
+                    <m:t>n</m:t>
                   </m:r>
                 </m:den>
               </m:f>
@@ -1179,40 +910,8 @@
               <w:sz w:val="24"/>
               <w:szCs w:val="24"/>
             </w:rPr>
-            <m:t>+n</m:t>
+            <m:t>=nL+W</m:t>
           </m:r>
-          <m:f>
-            <m:fPr>
-              <m:ctrlPr>
-                <w:rPr>
-                  <w:rFonts w:ascii="Cambria Math" w:eastAsiaTheme="minorEastAsia" w:hAnsi="Cambria Math"/>
-                  <w:i/>
-                  <w:sz w:val="24"/>
-                  <w:szCs w:val="24"/>
-                </w:rPr>
-              </m:ctrlPr>
-            </m:fPr>
-            <m:num>
-              <m:r>
-                <w:rPr>
-                  <w:rFonts w:ascii="Cambria Math" w:eastAsiaTheme="minorEastAsia" w:hAnsi="Cambria Math"/>
-                  <w:sz w:val="24"/>
-                  <w:szCs w:val="24"/>
-                </w:rPr>
-                <m:t>W</m:t>
-              </m:r>
-            </m:num>
-            <m:den>
-              <m:r>
-                <w:rPr>
-                  <w:rFonts w:ascii="Cambria Math" w:eastAsiaTheme="minorEastAsia" w:hAnsi="Cambria Math"/>
-                  <w:sz w:val="24"/>
-                  <w:szCs w:val="24"/>
-                </w:rPr>
-                <m:t>n+1</m:t>
-              </m:r>
-            </m:den>
-          </m:f>
         </m:oMath>
       </m:oMathPara>
     </w:p>
@@ -1267,7 +966,6 @@
           <w:sz w:val="24"/>
           <w:szCs w:val="24"/>
         </w:rPr>
-        <w:lastRenderedPageBreak/>
         <w:t xml:space="preserve">[1] H. </w:t>
       </w:r>
       <w:proofErr w:type="spellStart"/>
@@ -1316,7 +1014,7 @@
         </w:rPr>
         <w:t xml:space="preserve">, 2014, pp. 1-28. </w:t>
       </w:r>
-      <w:hyperlink r:id="rId12">
+      <w:hyperlink r:id="rId11">
         <w:r>
           <w:rPr>
             <w:rStyle w:val="Hyperlink"/>
@@ -1329,7 +1027,7 @@
       </w:hyperlink>
     </w:p>
     <w:sectPr>
-      <w:headerReference w:type="default" r:id="rId13"/>
+      <w:headerReference w:type="default" r:id="rId12"/>
       <w:pgSz w:w="12240" w:h="15840"/>
       <w:pgMar w:top="1440" w:right="1440" w:bottom="1440" w:left="1440" w:header="0" w:footer="0" w:gutter="0"/>
       <w:cols w:space="720"/>

</xml_diff>